<commit_message>
MAJ 15/03/2018 Signed-off-by: DrBlaf <chauveau.aurelien.76@gmail.com>
</commit_message>
<xml_diff>
--- a/Rapport/Benjamin/ouicmoi.docx
+++ b/Rapport/Benjamin/ouicmoi.docx
@@ -96,7 +96,7 @@
                     </pic:cNvPicPr>
                   </pic:nvPicPr>
                   <pic:blipFill>
-                    <a:blip r:embed="rId4" cstate="print"/>
+                    <a:blip r:embed="rId8" cstate="print"/>
                     <a:srcRect/>
                     <a:stretch>
                       <a:fillRect/>
@@ -337,7 +337,7 @@
                     </pic:cNvPicPr>
                   </pic:nvPicPr>
                   <pic:blipFill>
-                    <a:blip r:embed="rId5" cstate="print"/>
+                    <a:blip r:embed="rId9" cstate="print"/>
                     <a:srcRect/>
                     <a:stretch>
                       <a:fillRect/>
@@ -617,6 +617,8 @@
       </w:pPr>
     </w:p>
     <w:sectPr>
+      <w:headerReference w:type="default" r:id="rId10"/>
+      <w:footerReference w:type="default" r:id="rId11"/>
       <w:pgSz w:w="11906" w:h="16838"/>
       <w:pgMar w:top="1417" w:right="1417" w:bottom="1417" w:left="1417" w:header="708" w:footer="708" w:gutter="0"/>
       <w:cols w:space="708"/>
@@ -624,6 +626,191 @@
     </w:sectPr>
   </w:body>
 </w:document>
+</file>
+
+<file path=word/endnotes.xml><?xml version="1.0" encoding="utf-8"?>
+<w:endnotes xmlns:ve="http://schemas.openxmlformats.org/markup-compatibility/2006" xmlns:o="urn:schemas-microsoft-com:office:office" xmlns:r="http://schemas.openxmlformats.org/officeDocument/2006/relationships" xmlns:m="http://schemas.openxmlformats.org/officeDocument/2006/math" xmlns:v="urn:schemas-microsoft-com:vml" xmlns:wp="http://schemas.openxmlformats.org/drawingml/2006/wordprocessingDrawing" xmlns:w10="urn:schemas-microsoft-com:office:word" xmlns:w="http://schemas.openxmlformats.org/wordprocessingml/2006/main" xmlns:wne="http://schemas.microsoft.com/office/word/2006/wordml">
+  <w:endnote w:type="separator" w:id="0">
+    <w:p>
+      <w:pPr>
+        <w:spacing w:after="0" w:line="240" w:lineRule="auto"/>
+      </w:pPr>
+      <w:r>
+        <w:separator/>
+      </w:r>
+    </w:p>
+  </w:endnote>
+  <w:endnote w:type="continuationSeparator" w:id="1">
+    <w:p>
+      <w:pPr>
+        <w:spacing w:after="0" w:line="240" w:lineRule="auto"/>
+      </w:pPr>
+      <w:r>
+        <w:continuationSeparator/>
+      </w:r>
+    </w:p>
+  </w:endnote>
+</w:endnotes>
+</file>
+
+<file path=word/footer1.xml><?xml version="1.0" encoding="utf-8"?>
+<w:ftr xmlns:ve="http://schemas.openxmlformats.org/markup-compatibility/2006" xmlns:o="urn:schemas-microsoft-com:office:office" xmlns:r="http://schemas.openxmlformats.org/officeDocument/2006/relationships" xmlns:m="http://schemas.openxmlformats.org/officeDocument/2006/math" xmlns:v="urn:schemas-microsoft-com:vml" xmlns:wp="http://schemas.openxmlformats.org/drawingml/2006/wordprocessingDrawing" xmlns:w10="urn:schemas-microsoft-com:office:word" xmlns:w="http://schemas.openxmlformats.org/wordprocessingml/2006/main" xmlns:wne="http://schemas.microsoft.com/office/word/2006/wordml">
+  <w:p>
+    <w:pPr>
+      <w:pStyle w:val="Pieddepage"/>
+    </w:pPr>
+    <w:r>
+      <w:rPr>
+        <w:noProof/>
+        <w:lang w:eastAsia="en-US"/>
+      </w:rPr>
+      <w:pict>
+        <v:group id="_x0000_s2055" style="position:absolute;margin-left:0;margin-top:0;width:532.9pt;height:53pt;z-index:251664384;mso-position-horizontal:left;mso-position-horizontal-relative:page;mso-position-vertical:top;mso-position-vertical-relative:bottom-margin-area" coordorigin="15,14415" coordsize="10658,1060">
+          <v:shapetype id="_x0000_t32" coordsize="21600,21600" o:spt="32" o:oned="t" path="m,l21600,21600e" filled="f">
+            <v:path arrowok="t" fillok="f" o:connecttype="none"/>
+            <o:lock v:ext="edit" shapetype="t"/>
+          </v:shapetype>
+          <v:shape id="_x0000_s2056" type="#_x0000_t32" style="position:absolute;left:15;top:14415;width:10171;height:1057" o:connectortype="straight" strokecolor="#a7bfde [1620]"/>
+          <v:oval id="_x0000_s2057" style="position:absolute;left:9657;top:14459;width:1016;height:1016" fillcolor="#a7bfde [1620]" stroked="f"/>
+          <v:oval id="_x0000_s2058" style="position:absolute;left:9733;top:14568;width:908;height:904" fillcolor="#d3dfee [820]" stroked="f"/>
+          <v:oval id="_x0000_s2059" style="position:absolute;left:9802;top:14688;width:783;height:784;v-text-anchor:middle" fillcolor="#7ba0cd [2420]" stroked="f">
+            <v:textbox style="mso-next-textbox:#_x0000_s2059">
+              <w:txbxContent>
+                <w:p>
+                  <w:pPr>
+                    <w:pStyle w:val="En-tte"/>
+                    <w:jc w:val="center"/>
+                    <w:rPr>
+                      <w:color w:val="FFFFFF" w:themeColor="background1"/>
+                    </w:rPr>
+                  </w:pPr>
+                  <w:fldSimple w:instr=" PAGE   \* MERGEFORMAT ">
+                    <w:r>
+                      <w:rPr>
+                        <w:noProof/>
+                        <w:color w:val="FFFFFF" w:themeColor="background1"/>
+                      </w:rPr>
+                      <w:t>1</w:t>
+                    </w:r>
+                  </w:fldSimple>
+                </w:p>
+              </w:txbxContent>
+            </v:textbox>
+          </v:oval>
+          <w10:wrap anchorx="page" anchory="page"/>
+        </v:group>
+      </w:pict>
+    </w:r>
+  </w:p>
+</w:ftr>
+</file>
+
+<file path=word/footnotes.xml><?xml version="1.0" encoding="utf-8"?>
+<w:footnotes xmlns:ve="http://schemas.openxmlformats.org/markup-compatibility/2006" xmlns:o="urn:schemas-microsoft-com:office:office" xmlns:r="http://schemas.openxmlformats.org/officeDocument/2006/relationships" xmlns:m="http://schemas.openxmlformats.org/officeDocument/2006/math" xmlns:v="urn:schemas-microsoft-com:vml" xmlns:wp="http://schemas.openxmlformats.org/drawingml/2006/wordprocessingDrawing" xmlns:w10="urn:schemas-microsoft-com:office:word" xmlns:w="http://schemas.openxmlformats.org/wordprocessingml/2006/main" xmlns:wne="http://schemas.microsoft.com/office/word/2006/wordml">
+  <w:footnote w:type="separator" w:id="0">
+    <w:p>
+      <w:pPr>
+        <w:spacing w:after="0" w:line="240" w:lineRule="auto"/>
+      </w:pPr>
+      <w:r>
+        <w:separator/>
+      </w:r>
+    </w:p>
+  </w:footnote>
+  <w:footnote w:type="continuationSeparator" w:id="1">
+    <w:p>
+      <w:pPr>
+        <w:spacing w:after="0" w:line="240" w:lineRule="auto"/>
+      </w:pPr>
+      <w:r>
+        <w:continuationSeparator/>
+      </w:r>
+    </w:p>
+  </w:footnote>
+</w:footnotes>
+</file>
+
+<file path=word/header1.xml><?xml version="1.0" encoding="utf-8"?>
+<w:hdr xmlns:ve="http://schemas.openxmlformats.org/markup-compatibility/2006" xmlns:o="urn:schemas-microsoft-com:office:office" xmlns:r="http://schemas.openxmlformats.org/officeDocument/2006/relationships" xmlns:m="http://schemas.openxmlformats.org/officeDocument/2006/math" xmlns:v="urn:schemas-microsoft-com:vml" xmlns:wp="http://schemas.openxmlformats.org/drawingml/2006/wordprocessingDrawing" xmlns:w10="urn:schemas-microsoft-com:office:word" xmlns:w="http://schemas.openxmlformats.org/wordprocessingml/2006/main" xmlns:wne="http://schemas.microsoft.com/office/word/2006/wordml">
+  <w:sdt>
+    <w:sdtPr>
+      <w:rPr>
+        <w:rFonts w:asciiTheme="majorHAnsi" w:eastAsiaTheme="majorEastAsia" w:hAnsiTheme="majorHAnsi" w:cstheme="majorBidi"/>
+        <w:sz w:val="36"/>
+        <w:szCs w:val="36"/>
+      </w:rPr>
+      <w:alias w:val="Titre"/>
+      <w:id w:val="536411716"/>
+      <w:placeholder>
+        <w:docPart w:val="AF738CBF6D55400F89DE28D81D89F008"/>
+      </w:placeholder>
+      <w:dataBinding w:prefixMappings="xmlns:ns0='http://schemas.openxmlformats.org/package/2006/metadata/core-properties' xmlns:ns1='http://purl.org/dc/elements/1.1/'" w:xpath="/ns0:coreProperties[1]/ns1:title[1]" w:storeItemID="{6C3C8BC8-F283-45AE-878A-BAB7291924A1}"/>
+      <w:text/>
+    </w:sdtPr>
+    <w:sdtContent>
+      <w:p>
+        <w:pPr>
+          <w:pStyle w:val="En-tte"/>
+          <w:rPr>
+            <w:rFonts w:asciiTheme="majorHAnsi" w:eastAsiaTheme="majorEastAsia" w:hAnsiTheme="majorHAnsi" w:cstheme="majorBidi"/>
+          </w:rPr>
+        </w:pPr>
+        <w:r>
+          <w:rPr>
+            <w:rFonts w:asciiTheme="majorHAnsi" w:eastAsiaTheme="majorEastAsia" w:hAnsiTheme="majorHAnsi" w:cstheme="majorBidi"/>
+            <w:sz w:val="36"/>
+            <w:szCs w:val="36"/>
+          </w:rPr>
+          <w:t>Projet BTS SN</w:t>
+        </w:r>
+      </w:p>
+    </w:sdtContent>
+  </w:sdt>
+  <w:p>
+    <w:pPr>
+      <w:pStyle w:val="En-tte"/>
+    </w:pPr>
+    <w:r>
+      <w:rPr>
+        <w:rFonts w:asciiTheme="majorHAnsi" w:eastAsiaTheme="majorEastAsia" w:hAnsiTheme="majorHAnsi" w:cstheme="majorBidi"/>
+        <w:lang w:eastAsia="zh-TW"/>
+      </w:rPr>
+      <w:pict>
+        <v:group id="_x0000_s2052" style="position:absolute;margin-left:0;margin-top:0;width:611.15pt;height:64.75pt;z-index:251662336;mso-width-percent:1000;mso-height-percent:900;mso-position-horizontal:center;mso-position-horizontal-relative:page;mso-position-vertical:top;mso-position-vertical-relative:page;mso-width-percent:1000;mso-height-percent:900;mso-height-relative:top-margin-area" coordorigin="8,9" coordsize="15823,1439">
+          <v:shapetype id="_x0000_t32" coordsize="21600,21600" o:spt="32" o:oned="t" path="m,l21600,21600e" filled="f">
+            <v:path arrowok="t" fillok="f" o:connecttype="none"/>
+            <o:lock v:ext="edit" shapetype="t"/>
+          </v:shapetype>
+          <v:shape id="_x0000_s2053" type="#_x0000_t32" style="position:absolute;left:9;top:1431;width:15822;height:0;mso-width-percent:1000;mso-position-horizontal:center;mso-position-horizontal-relative:page;mso-position-vertical:bottom;mso-position-vertical-relative:top-margin-area;mso-width-percent:1000" o:connectortype="straight" strokecolor="#31849b [2408]"/>
+          <v:rect id="_x0000_s2054" style="position:absolute;left:8;top:9;width:4031;height:1439;mso-width-percent:400;mso-height-percent:1000;mso-width-percent:400;mso-height-percent:1000;mso-width-relative:margin;mso-height-relative:bottom-margin-area" filled="f" stroked="f"/>
+          <w10:wrap anchorx="page" anchory="page"/>
+        </v:group>
+      </w:pict>
+    </w:r>
+    <w:r>
+      <w:rPr>
+        <w:rFonts w:asciiTheme="majorHAnsi" w:eastAsiaTheme="majorEastAsia" w:hAnsiTheme="majorHAnsi" w:cstheme="majorBidi"/>
+        <w:lang w:eastAsia="zh-TW"/>
+      </w:rPr>
+      <w:pict>
+        <v:rect id="_x0000_s2051" style="position:absolute;margin-left:0;margin-top:0;width:7.15pt;height:64pt;z-index:251661312;mso-height-percent:900;mso-position-horizontal:center;mso-position-horizontal-relative:right-margin-area;mso-position-vertical:top;mso-position-vertical-relative:page;mso-height-percent:900;mso-height-relative:top-margin-area" fillcolor="#4bacc6 [3208]" strokecolor="#205867 [1608]">
+          <w10:wrap anchorx="page" anchory="page"/>
+        </v:rect>
+      </w:pict>
+    </w:r>
+    <w:r>
+      <w:rPr>
+        <w:rFonts w:asciiTheme="majorHAnsi" w:eastAsiaTheme="majorEastAsia" w:hAnsiTheme="majorHAnsi" w:cstheme="majorBidi"/>
+        <w:lang w:eastAsia="zh-TW"/>
+      </w:rPr>
+      <w:pict>
+        <v:rect id="_x0000_s2050" style="position:absolute;margin-left:0;margin-top:0;width:7.15pt;height:64pt;z-index:251660288;mso-height-percent:900;mso-position-horizontal:center;mso-position-horizontal-relative:left-margin-area;mso-position-vertical:top;mso-position-vertical-relative:page;mso-height-percent:900;mso-height-relative:top-margin-area" fillcolor="#4bacc6 [3208]" strokecolor="#205867 [1608]">
+          <w10:wrap anchorx="margin" anchory="page"/>
+        </v:rect>
+      </w:pict>
+    </w:r>
+  </w:p>
+</w:hdr>
 </file>
 
 <file path=word/styles.xml><?xml version="1.0" encoding="utf-8"?>
@@ -785,6 +972,7 @@
   <w:style w:type="paragraph" w:default="1" w:styleId="Normal">
     <w:name w:val="Normal"/>
     <w:qFormat/>
+    <w:rsid w:val="00F32979"/>
   </w:style>
   <w:style w:type="character" w:default="1" w:styleId="Policepardfaut">
     <w:name w:val="Default Paragraph Font"/>
@@ -844,7 +1032,426 @@
       <w:szCs w:val="16"/>
     </w:rPr>
   </w:style>
+  <w:style w:type="paragraph" w:styleId="En-tte">
+    <w:name w:val="header"/>
+    <w:basedOn w:val="Normal"/>
+    <w:link w:val="En-tteCar"/>
+    <w:uiPriority w:val="99"/>
+    <w:unhideWhenUsed/>
+    <w:rsid w:val="00A56A08"/>
+    <w:pPr>
+      <w:tabs>
+        <w:tab w:val="center" w:pos="4536"/>
+        <w:tab w:val="right" w:pos="9072"/>
+      </w:tabs>
+      <w:spacing w:after="0" w:line="240" w:lineRule="auto"/>
+    </w:pPr>
+  </w:style>
+  <w:style w:type="character" w:customStyle="1" w:styleId="En-tteCar">
+    <w:name w:val="En-tête Car"/>
+    <w:basedOn w:val="Policepardfaut"/>
+    <w:link w:val="En-tte"/>
+    <w:uiPriority w:val="99"/>
+    <w:rsid w:val="00A56A08"/>
+  </w:style>
+  <w:style w:type="paragraph" w:styleId="Pieddepage">
+    <w:name w:val="footer"/>
+    <w:basedOn w:val="Normal"/>
+    <w:link w:val="PieddepageCar"/>
+    <w:uiPriority w:val="99"/>
+    <w:semiHidden/>
+    <w:unhideWhenUsed/>
+    <w:rsid w:val="00A56A08"/>
+    <w:pPr>
+      <w:tabs>
+        <w:tab w:val="center" w:pos="4536"/>
+        <w:tab w:val="right" w:pos="9072"/>
+      </w:tabs>
+      <w:spacing w:after="0" w:line="240" w:lineRule="auto"/>
+    </w:pPr>
+  </w:style>
+  <w:style w:type="character" w:customStyle="1" w:styleId="PieddepageCar">
+    <w:name w:val="Pied de page Car"/>
+    <w:basedOn w:val="Policepardfaut"/>
+    <w:link w:val="Pieddepage"/>
+    <w:uiPriority w:val="99"/>
+    <w:semiHidden/>
+    <w:rsid w:val="00A56A08"/>
+  </w:style>
+  <w:style w:type="paragraph" w:styleId="Sansinterligne">
+    <w:name w:val="No Spacing"/>
+    <w:link w:val="SansinterligneCar"/>
+    <w:uiPriority w:val="1"/>
+    <w:qFormat/>
+    <w:rsid w:val="00A56A08"/>
+    <w:pPr>
+      <w:spacing w:after="0" w:line="240" w:lineRule="auto"/>
+    </w:pPr>
+    <w:rPr>
+      <w:lang w:eastAsia="en-US"/>
+    </w:rPr>
+  </w:style>
+  <w:style w:type="character" w:customStyle="1" w:styleId="SansinterligneCar">
+    <w:name w:val="Sans interligne Car"/>
+    <w:basedOn w:val="Policepardfaut"/>
+    <w:link w:val="Sansinterligne"/>
+    <w:uiPriority w:val="1"/>
+    <w:rsid w:val="00A56A08"/>
+    <w:rPr>
+      <w:lang w:eastAsia="en-US"/>
+    </w:rPr>
+  </w:style>
+  <w:style w:type="paragraph" w:customStyle="1" w:styleId="D8518EA2FBAF40A8B02F7AE3ACA65F01">
+    <w:name w:val="D8518EA2FBAF40A8B02F7AE3ACA65F01"/>
+    <w:rsid w:val="00A56A08"/>
+    <w:rPr>
+      <w:lang w:val="en-US" w:eastAsia="en-US"/>
+    </w:rPr>
+  </w:style>
 </w:styles>
+</file>
+
+<file path=word/glossary/document.xml><?xml version="1.0" encoding="utf-8"?>
+<w:glossaryDocument xmlns:ve="http://schemas.openxmlformats.org/markup-compatibility/2006" xmlns:o="urn:schemas-microsoft-com:office:office" xmlns:r="http://schemas.openxmlformats.org/officeDocument/2006/relationships" xmlns:m="http://schemas.openxmlformats.org/officeDocument/2006/math" xmlns:v="urn:schemas-microsoft-com:vml" xmlns:wp="http://schemas.openxmlformats.org/drawingml/2006/wordprocessingDrawing" xmlns:w10="urn:schemas-microsoft-com:office:word" xmlns:w="http://schemas.openxmlformats.org/wordprocessingml/2006/main" xmlns:wne="http://schemas.microsoft.com/office/word/2006/wordml">
+  <w:docParts>
+    <w:docPart>
+      <w:docPartPr>
+        <w:name w:val="AF738CBF6D55400F89DE28D81D89F008"/>
+        <w:category>
+          <w:name w:val="Général"/>
+          <w:gallery w:val="placeholder"/>
+        </w:category>
+        <w:types>
+          <w:type w:val="bbPlcHdr"/>
+        </w:types>
+        <w:behaviors>
+          <w:behavior w:val="content"/>
+        </w:behaviors>
+        <w:guid w:val="{F0CE762F-CD3D-473B-9801-A3A942E49C3C}"/>
+      </w:docPartPr>
+      <w:docPartBody>
+        <w:p>
+          <w:pPr>
+            <w:pStyle w:val="AF738CBF6D55400F89DE28D81D89F008"/>
+          </w:pPr>
+          <w:r>
+            <w:rPr>
+              <w:rFonts w:asciiTheme="majorHAnsi" w:eastAsiaTheme="majorEastAsia" w:hAnsiTheme="majorHAnsi" w:cstheme="majorBidi"/>
+            </w:rPr>
+            <w:t>[Tapez le titre du document]</w:t>
+          </w:r>
+        </w:p>
+      </w:docPartBody>
+    </w:docPart>
+  </w:docParts>
+</w:glossaryDocument>
+</file>
+
+<file path=word/glossary/fontTable.xml><?xml version="1.0" encoding="utf-8"?>
+<w:fonts xmlns:r="http://schemas.openxmlformats.org/officeDocument/2006/relationships" xmlns:w="http://schemas.openxmlformats.org/wordprocessingml/2006/main">
+  <w:font w:name="Calibri">
+    <w:panose1 w:val="020F0502020204030204"/>
+    <w:charset w:val="00"/>
+    <w:family w:val="swiss"/>
+    <w:pitch w:val="variable"/>
+    <w:sig w:usb0="E00002FF" w:usb1="4000ACFF" w:usb2="00000001" w:usb3="00000000" w:csb0="0000019F" w:csb1="00000000"/>
+  </w:font>
+  <w:font w:name="Times New Roman">
+    <w:panose1 w:val="02020603050405020304"/>
+    <w:charset w:val="00"/>
+    <w:family w:val="roman"/>
+    <w:pitch w:val="variable"/>
+    <w:sig w:usb0="E0002AFF" w:usb1="C0007841" w:usb2="00000009" w:usb3="00000000" w:csb0="000001FF" w:csb1="00000000"/>
+  </w:font>
+  <w:font w:name="Tahoma">
+    <w:panose1 w:val="020B0604030504040204"/>
+    <w:charset w:val="00"/>
+    <w:family w:val="swiss"/>
+    <w:pitch w:val="variable"/>
+    <w:sig w:usb0="E1002EFF" w:usb1="C000605B" w:usb2="00000029" w:usb3="00000000" w:csb0="000101FF" w:csb1="00000000"/>
+  </w:font>
+  <w:font w:name="Cambria">
+    <w:panose1 w:val="02040503050406030204"/>
+    <w:charset w:val="00"/>
+    <w:family w:val="roman"/>
+    <w:pitch w:val="variable"/>
+    <w:sig w:usb0="E00002FF" w:usb1="400004FF" w:usb2="00000000" w:usb3="00000000" w:csb0="0000019F" w:csb1="00000000"/>
+  </w:font>
+</w:fonts>
+</file>
+
+<file path=word/glossary/settings.xml><?xml version="1.0" encoding="utf-8"?>
+<w:settings xmlns:o="urn:schemas-microsoft-com:office:office" xmlns:r="http://schemas.openxmlformats.org/officeDocument/2006/relationships" xmlns:m="http://schemas.openxmlformats.org/officeDocument/2006/math" xmlns:v="urn:schemas-microsoft-com:vml" xmlns:w10="urn:schemas-microsoft-com:office:word" xmlns:w="http://schemas.openxmlformats.org/wordprocessingml/2006/main" xmlns:sl="http://schemas.openxmlformats.org/schemaLibrary/2006/main">
+  <w:view w:val="normal"/>
+  <w:defaultTabStop w:val="708"/>
+  <w:hyphenationZone w:val="425"/>
+  <w:characterSpacingControl w:val="doNotCompress"/>
+  <w:compat>
+    <w:useFELayout/>
+  </w:compat>
+  <w:rsids>
+    <w:rsidRoot w:val="005B13FE"/>
+    <w:rsid w:val="005B13FE"/>
+  </w:rsids>
+  <m:mathPr>
+    <m:mathFont m:val="Cambria Math"/>
+    <m:brkBin m:val="before"/>
+    <m:brkBinSub m:val="--"/>
+    <m:smallFrac m:val="off"/>
+    <m:dispDef/>
+    <m:lMargin m:val="0"/>
+    <m:rMargin m:val="0"/>
+    <m:defJc m:val="centerGroup"/>
+    <m:wrapIndent m:val="1440"/>
+    <m:intLim m:val="subSup"/>
+    <m:naryLim m:val="undOvr"/>
+  </m:mathPr>
+  <w:themeFontLang w:val="fr-FR"/>
+  <w:clrSchemeMapping w:bg1="light1" w:t1="dark1" w:bg2="light2" w:t2="dark2" w:accent1="accent1" w:accent2="accent2" w:accent3="accent3" w:accent4="accent4" w:accent5="accent5" w:accent6="accent6" w:hyperlink="hyperlink" w:followedHyperlink="followedHyperlink"/>
+  <w:decimalSymbol w:val=","/>
+  <w:listSeparator w:val=";"/>
+</w:settings>
+</file>
+
+<file path=word/glossary/styles.xml><?xml version="1.0" encoding="utf-8"?>
+<w:styles xmlns:r="http://schemas.openxmlformats.org/officeDocument/2006/relationships" xmlns:w="http://schemas.openxmlformats.org/wordprocessingml/2006/main">
+  <w:docDefaults>
+    <w:rPrDefault>
+      <w:rPr>
+        <w:rFonts w:asciiTheme="minorHAnsi" w:eastAsiaTheme="minorEastAsia" w:hAnsiTheme="minorHAnsi" w:cstheme="minorBidi"/>
+        <w:sz w:val="22"/>
+        <w:szCs w:val="22"/>
+        <w:lang w:val="fr-FR" w:eastAsia="fr-FR" w:bidi="ar-SA"/>
+      </w:rPr>
+    </w:rPrDefault>
+    <w:pPrDefault>
+      <w:pPr>
+        <w:spacing w:after="200" w:line="276" w:lineRule="auto"/>
+      </w:pPr>
+    </w:pPrDefault>
+  </w:docDefaults>
+  <w:latentStyles w:defLockedState="0" w:defUIPriority="99" w:defSemiHidden="1" w:defUnhideWhenUsed="1" w:defQFormat="0" w:count="267">
+    <w:lsdException w:name="Normal" w:semiHidden="0" w:uiPriority="0" w:unhideWhenUsed="0" w:qFormat="1"/>
+    <w:lsdException w:name="heading 1" w:semiHidden="0" w:uiPriority="9" w:unhideWhenUsed="0" w:qFormat="1"/>
+    <w:lsdException w:name="heading 2" w:uiPriority="9" w:qFormat="1"/>
+    <w:lsdException w:name="heading 3" w:uiPriority="9" w:qFormat="1"/>
+    <w:lsdException w:name="heading 4" w:uiPriority="9" w:qFormat="1"/>
+    <w:lsdException w:name="heading 5" w:uiPriority="9" w:qFormat="1"/>
+    <w:lsdException w:name="heading 6" w:uiPriority="9" w:qFormat="1"/>
+    <w:lsdException w:name="heading 7" w:uiPriority="9" w:qFormat="1"/>
+    <w:lsdException w:name="heading 8" w:uiPriority="9" w:qFormat="1"/>
+    <w:lsdException w:name="heading 9" w:uiPriority="9" w:qFormat="1"/>
+    <w:lsdException w:name="toc 1" w:uiPriority="39"/>
+    <w:lsdException w:name="toc 2" w:uiPriority="39"/>
+    <w:lsdException w:name="toc 3" w:uiPriority="39"/>
+    <w:lsdException w:name="toc 4" w:uiPriority="39"/>
+    <w:lsdException w:name="toc 5" w:uiPriority="39"/>
+    <w:lsdException w:name="toc 6" w:uiPriority="39"/>
+    <w:lsdException w:name="toc 7" w:uiPriority="39"/>
+    <w:lsdException w:name="toc 8" w:uiPriority="39"/>
+    <w:lsdException w:name="toc 9" w:uiPriority="39"/>
+    <w:lsdException w:name="caption" w:uiPriority="35" w:qFormat="1"/>
+    <w:lsdException w:name="Title" w:semiHidden="0" w:uiPriority="10" w:unhideWhenUsed="0" w:qFormat="1"/>
+    <w:lsdException w:name="Default Paragraph Font" w:uiPriority="1"/>
+    <w:lsdException w:name="Subtitle" w:semiHidden="0" w:uiPriority="11" w:unhideWhenUsed="0" w:qFormat="1"/>
+    <w:lsdException w:name="Strong" w:semiHidden="0" w:uiPriority="22" w:unhideWhenUsed="0" w:qFormat="1"/>
+    <w:lsdException w:name="Emphasis" w:semiHidden="0" w:uiPriority="20" w:unhideWhenUsed="0" w:qFormat="1"/>
+    <w:lsdException w:name="Table Grid" w:semiHidden="0" w:uiPriority="59" w:unhideWhenUsed="0"/>
+    <w:lsdException w:name="Placeholder Text" w:unhideWhenUsed="0"/>
+    <w:lsdException w:name="No Spacing" w:semiHidden="0" w:uiPriority="1" w:unhideWhenUsed="0" w:qFormat="1"/>
+    <w:lsdException w:name="Light Shading" w:semiHidden="0" w:uiPriority="60" w:unhideWhenUsed="0"/>
+    <w:lsdException w:name="Light List" w:semiHidden="0" w:uiPriority="61" w:unhideWhenUsed="0"/>
+    <w:lsdException w:name="Light Grid" w:semiHidden="0" w:uiPriority="62" w:unhideWhenUsed="0"/>
+    <w:lsdException w:name="Medium Shading 1" w:semiHidden="0" w:uiPriority="63" w:unhideWhenUsed="0"/>
+    <w:lsdException w:name="Medium Shading 2" w:semiHidden="0" w:uiPriority="64" w:unhideWhenUsed="0"/>
+    <w:lsdException w:name="Medium List 1" w:semiHidden="0" w:uiPriority="65" w:unhideWhenUsed="0"/>
+    <w:lsdException w:name="Medium List 2" w:semiHidden="0" w:uiPriority="66" w:unhideWhenUsed="0"/>
+    <w:lsdException w:name="Medium Grid 1" w:semiHidden="0" w:uiPriority="67" w:unhideWhenUsed="0"/>
+    <w:lsdException w:name="Medium Grid 2" w:semiHidden="0" w:uiPriority="68" w:unhideWhenUsed="0"/>
+    <w:lsdException w:name="Medium Grid 3" w:semiHidden="0" w:uiPriority="69" w:unhideWhenUsed="0"/>
+    <w:lsdException w:name="Dark List" w:semiHidden="0" w:uiPriority="70" w:unhideWhenUsed="0"/>
+    <w:lsdException w:name="Colorful Shading" w:semiHidden="0" w:uiPriority="71" w:unhideWhenUsed="0"/>
+    <w:lsdException w:name="Colorful List" w:semiHidden="0" w:uiPriority="72" w:unhideWhenUsed="0"/>
+    <w:lsdException w:name="Colorful Grid" w:semiHidden="0" w:uiPriority="73" w:unhideWhenUsed="0"/>
+    <w:lsdException w:name="Light Shading Accent 1" w:semiHidden="0" w:uiPriority="60" w:unhideWhenUsed="0"/>
+    <w:lsdException w:name="Light List Accent 1" w:semiHidden="0" w:uiPriority="61" w:unhideWhenUsed="0"/>
+    <w:lsdException w:name="Light Grid Accent 1" w:semiHidden="0" w:uiPriority="62" w:unhideWhenUsed="0"/>
+    <w:lsdException w:name="Medium Shading 1 Accent 1" w:semiHidden="0" w:uiPriority="63" w:unhideWhenUsed="0"/>
+    <w:lsdException w:name="Medium Shading 2 Accent 1" w:semiHidden="0" w:uiPriority="64" w:unhideWhenUsed="0"/>
+    <w:lsdException w:name="Medium List 1 Accent 1" w:semiHidden="0" w:uiPriority="65" w:unhideWhenUsed="0"/>
+    <w:lsdException w:name="Revision" w:unhideWhenUsed="0"/>
+    <w:lsdException w:name="List Paragraph" w:semiHidden="0" w:uiPriority="34" w:unhideWhenUsed="0" w:qFormat="1"/>
+    <w:lsdException w:name="Quote" w:semiHidden="0" w:uiPriority="29" w:unhideWhenUsed="0" w:qFormat="1"/>
+    <w:lsdException w:name="Intense Quote" w:semiHidden="0" w:uiPriority="30" w:unhideWhenUsed="0" w:qFormat="1"/>
+    <w:lsdException w:name="Medium List 2 Accent 1" w:semiHidden="0" w:uiPriority="66" w:unhideWhenUsed="0"/>
+    <w:lsdException w:name="Medium Grid 1 Accent 1" w:semiHidden="0" w:uiPriority="67" w:unhideWhenUsed="0"/>
+    <w:lsdException w:name="Medium Grid 2 Accent 1" w:semiHidden="0" w:uiPriority="68" w:unhideWhenUsed="0"/>
+    <w:lsdException w:name="Medium Grid 3 Accent 1" w:semiHidden="0" w:uiPriority="69" w:unhideWhenUsed="0"/>
+    <w:lsdException w:name="Dark List Accent 1" w:semiHidden="0" w:uiPriority="70" w:unhideWhenUsed="0"/>
+    <w:lsdException w:name="Colorful Shading Accent 1" w:semiHidden="0" w:uiPriority="71" w:unhideWhenUsed="0"/>
+    <w:lsdException w:name="Colorful List Accent 1" w:semiHidden="0" w:uiPriority="72" w:unhideWhenUsed="0"/>
+    <w:lsdException w:name="Colorful Grid Accent 1" w:semiHidden="0" w:uiPriority="73" w:unhideWhenUsed="0"/>
+    <w:lsdException w:name="Light Shading Accent 2" w:semiHidden="0" w:uiPriority="60" w:unhideWhenUsed="0"/>
+    <w:lsdException w:name="Light List Accent 2" w:semiHidden="0" w:uiPriority="61" w:unhideWhenUsed="0"/>
+    <w:lsdException w:name="Light Grid Accent 2" w:semiHidden="0" w:uiPriority="62" w:unhideWhenUsed="0"/>
+    <w:lsdException w:name="Medium Shading 1 Accent 2" w:semiHidden="0" w:uiPriority="63" w:unhideWhenUsed="0"/>
+    <w:lsdException w:name="Medium Shading 2 Accent 2" w:semiHidden="0" w:uiPriority="64" w:unhideWhenUsed="0"/>
+    <w:lsdException w:name="Medium List 1 Accent 2" w:semiHidden="0" w:uiPriority="65" w:unhideWhenUsed="0"/>
+    <w:lsdException w:name="Medium List 2 Accent 2" w:semiHidden="0" w:uiPriority="66" w:unhideWhenUsed="0"/>
+    <w:lsdException w:name="Medium Grid 1 Accent 2" w:semiHidden="0" w:uiPriority="67" w:unhideWhenUsed="0"/>
+    <w:lsdException w:name="Medium Grid 2 Accent 2" w:semiHidden="0" w:uiPriority="68" w:unhideWhenUsed="0"/>
+    <w:lsdException w:name="Medium Grid 3 Accent 2" w:semiHidden="0" w:uiPriority="69" w:unhideWhenUsed="0"/>
+    <w:lsdException w:name="Dark List Accent 2" w:semiHidden="0" w:uiPriority="70" w:unhideWhenUsed="0"/>
+    <w:lsdException w:name="Colorful Shading Accent 2" w:semiHidden="0" w:uiPriority="71" w:unhideWhenUsed="0"/>
+    <w:lsdException w:name="Colorful List Accent 2" w:semiHidden="0" w:uiPriority="72" w:unhideWhenUsed="0"/>
+    <w:lsdException w:name="Colorful Grid Accent 2" w:semiHidden="0" w:uiPriority="73" w:unhideWhenUsed="0"/>
+    <w:lsdException w:name="Light Shading Accent 3" w:semiHidden="0" w:uiPriority="60" w:unhideWhenUsed="0"/>
+    <w:lsdException w:name="Light List Accent 3" w:semiHidden="0" w:uiPriority="61" w:unhideWhenUsed="0"/>
+    <w:lsdException w:name="Light Grid Accent 3" w:semiHidden="0" w:uiPriority="62" w:unhideWhenUsed="0"/>
+    <w:lsdException w:name="Medium Shading 1 Accent 3" w:semiHidden="0" w:uiPriority="63" w:unhideWhenUsed="0"/>
+    <w:lsdException w:name="Medium Shading 2 Accent 3" w:semiHidden="0" w:uiPriority="64" w:unhideWhenUsed="0"/>
+    <w:lsdException w:name="Medium List 1 Accent 3" w:semiHidden="0" w:uiPriority="65" w:unhideWhenUsed="0"/>
+    <w:lsdException w:name="Medium List 2 Accent 3" w:semiHidden="0" w:uiPriority="66" w:unhideWhenUsed="0"/>
+    <w:lsdException w:name="Medium Grid 1 Accent 3" w:semiHidden="0" w:uiPriority="67" w:unhideWhenUsed="0"/>
+    <w:lsdException w:name="Medium Grid 2 Accent 3" w:semiHidden="0" w:uiPriority="68" w:unhideWhenUsed="0"/>
+    <w:lsdException w:name="Medium Grid 3 Accent 3" w:semiHidden="0" w:uiPriority="69" w:unhideWhenUsed="0"/>
+    <w:lsdException w:name="Dark List Accent 3" w:semiHidden="0" w:uiPriority="70" w:unhideWhenUsed="0"/>
+    <w:lsdException w:name="Colorful Shading Accent 3" w:semiHidden="0" w:uiPriority="71" w:unhideWhenUsed="0"/>
+    <w:lsdException w:name="Colorful List Accent 3" w:semiHidden="0" w:uiPriority="72" w:unhideWhenUsed="0"/>
+    <w:lsdException w:name="Colorful Grid Accent 3" w:semiHidden="0" w:uiPriority="73" w:unhideWhenUsed="0"/>
+    <w:lsdException w:name="Light Shading Accent 4" w:semiHidden="0" w:uiPriority="60" w:unhideWhenUsed="0"/>
+    <w:lsdException w:name="Light List Accent 4" w:semiHidden="0" w:uiPriority="61" w:unhideWhenUsed="0"/>
+    <w:lsdException w:name="Light Grid Accent 4" w:semiHidden="0" w:uiPriority="62" w:unhideWhenUsed="0"/>
+    <w:lsdException w:name="Medium Shading 1 Accent 4" w:semiHidden="0" w:uiPriority="63" w:unhideWhenUsed="0"/>
+    <w:lsdException w:name="Medium Shading 2 Accent 4" w:semiHidden="0" w:uiPriority="64" w:unhideWhenUsed="0"/>
+    <w:lsdException w:name="Medium List 1 Accent 4" w:semiHidden="0" w:uiPriority="65" w:unhideWhenUsed="0"/>
+    <w:lsdException w:name="Medium List 2 Accent 4" w:semiHidden="0" w:uiPriority="66" w:unhideWhenUsed="0"/>
+    <w:lsdException w:name="Medium Grid 1 Accent 4" w:semiHidden="0" w:uiPriority="67" w:unhideWhenUsed="0"/>
+    <w:lsdException w:name="Medium Grid 2 Accent 4" w:semiHidden="0" w:uiPriority="68" w:unhideWhenUsed="0"/>
+    <w:lsdException w:name="Medium Grid 3 Accent 4" w:semiHidden="0" w:uiPriority="69" w:unhideWhenUsed="0"/>
+    <w:lsdException w:name="Dark List Accent 4" w:semiHidden="0" w:uiPriority="70" w:unhideWhenUsed="0"/>
+    <w:lsdException w:name="Colorful Shading Accent 4" w:semiHidden="0" w:uiPriority="71" w:unhideWhenUsed="0"/>
+    <w:lsdException w:name="Colorful List Accent 4" w:semiHidden="0" w:uiPriority="72" w:unhideWhenUsed="0"/>
+    <w:lsdException w:name="Colorful Grid Accent 4" w:semiHidden="0" w:uiPriority="73" w:unhideWhenUsed="0"/>
+    <w:lsdException w:name="Light Shading Accent 5" w:semiHidden="0" w:uiPriority="60" w:unhideWhenUsed="0"/>
+    <w:lsdException w:name="Light List Accent 5" w:semiHidden="0" w:uiPriority="61" w:unhideWhenUsed="0"/>
+    <w:lsdException w:name="Light Grid Accent 5" w:semiHidden="0" w:uiPriority="62" w:unhideWhenUsed="0"/>
+    <w:lsdException w:name="Medium Shading 1 Accent 5" w:semiHidden="0" w:uiPriority="63" w:unhideWhenUsed="0"/>
+    <w:lsdException w:name="Medium Shading 2 Accent 5" w:semiHidden="0" w:uiPriority="64" w:unhideWhenUsed="0"/>
+    <w:lsdException w:name="Medium List 1 Accent 5" w:semiHidden="0" w:uiPriority="65" w:unhideWhenUsed="0"/>
+    <w:lsdException w:name="Medium List 2 Accent 5" w:semiHidden="0" w:uiPriority="66" w:unhideWhenUsed="0"/>
+    <w:lsdException w:name="Medium Grid 1 Accent 5" w:semiHidden="0" w:uiPriority="67" w:unhideWhenUsed="0"/>
+    <w:lsdException w:name="Medium Grid 2 Accent 5" w:semiHidden="0" w:uiPriority="68" w:unhideWhenUsed="0"/>
+    <w:lsdException w:name="Medium Grid 3 Accent 5" w:semiHidden="0" w:uiPriority="69" w:unhideWhenUsed="0"/>
+    <w:lsdException w:name="Dark List Accent 5" w:semiHidden="0" w:uiPriority="70" w:unhideWhenUsed="0"/>
+    <w:lsdException w:name="Colorful Shading Accent 5" w:semiHidden="0" w:uiPriority="71" w:unhideWhenUsed="0"/>
+    <w:lsdException w:name="Colorful List Accent 5" w:semiHidden="0" w:uiPriority="72" w:unhideWhenUsed="0"/>
+    <w:lsdException w:name="Colorful Grid Accent 5" w:semiHidden="0" w:uiPriority="73" w:unhideWhenUsed="0"/>
+    <w:lsdException w:name="Light Shading Accent 6" w:semiHidden="0" w:uiPriority="60" w:unhideWhenUsed="0"/>
+    <w:lsdException w:name="Light List Accent 6" w:semiHidden="0" w:uiPriority="61" w:unhideWhenUsed="0"/>
+    <w:lsdException w:name="Light Grid Accent 6" w:semiHidden="0" w:uiPriority="62" w:unhideWhenUsed="0"/>
+    <w:lsdException w:name="Medium Shading 1 Accent 6" w:semiHidden="0" w:uiPriority="63" w:unhideWhenUsed="0"/>
+    <w:lsdException w:name="Medium Shading 2 Accent 6" w:semiHidden="0" w:uiPriority="64" w:unhideWhenUsed="0"/>
+    <w:lsdException w:name="Medium List 1 Accent 6" w:semiHidden="0" w:uiPriority="65" w:unhideWhenUsed="0"/>
+    <w:lsdException w:name="Medium List 2 Accent 6" w:semiHidden="0" w:uiPriority="66" w:unhideWhenUsed="0"/>
+    <w:lsdException w:name="Medium Grid 1 Accent 6" w:semiHidden="0" w:uiPriority="67" w:unhideWhenUsed="0"/>
+    <w:lsdException w:name="Medium Grid 2 Accent 6" w:semiHidden="0" w:uiPriority="68" w:unhideWhenUsed="0"/>
+    <w:lsdException w:name="Medium Grid 3 Accent 6" w:semiHidden="0" w:uiPriority="69" w:unhideWhenUsed="0"/>
+    <w:lsdException w:name="Dark List Accent 6" w:semiHidden="0" w:uiPriority="70" w:unhideWhenUsed="0"/>
+    <w:lsdException w:name="Colorful Shading Accent 6" w:semiHidden="0" w:uiPriority="71" w:unhideWhenUsed="0"/>
+    <w:lsdException w:name="Colorful List Accent 6" w:semiHidden="0" w:uiPriority="72" w:unhideWhenUsed="0"/>
+    <w:lsdException w:name="Colorful Grid Accent 6" w:semiHidden="0" w:uiPriority="73" w:unhideWhenUsed="0"/>
+    <w:lsdException w:name="Subtle Emphasis" w:semiHidden="0" w:uiPriority="19" w:unhideWhenUsed="0" w:qFormat="1"/>
+    <w:lsdException w:name="Intense Emphasis" w:semiHidden="0" w:uiPriority="21" w:unhideWhenUsed="0" w:qFormat="1"/>
+    <w:lsdException w:name="Subtle Reference" w:semiHidden="0" w:uiPriority="31" w:unhideWhenUsed="0" w:qFormat="1"/>
+    <w:lsdException w:name="Intense Reference" w:semiHidden="0" w:uiPriority="32" w:unhideWhenUsed="0" w:qFormat="1"/>
+    <w:lsdException w:name="Book Title" w:semiHidden="0" w:uiPriority="33" w:unhideWhenUsed="0" w:qFormat="1"/>
+    <w:lsdException w:name="Bibliography" w:uiPriority="37"/>
+    <w:lsdException w:name="TOC Heading" w:uiPriority="39" w:qFormat="1"/>
+  </w:latentStyles>
+  <w:style w:type="paragraph" w:default="1" w:styleId="Normal">
+    <w:name w:val="Normal"/>
+    <w:qFormat/>
+  </w:style>
+  <w:style w:type="character" w:default="1" w:styleId="Policepardfaut">
+    <w:name w:val="Default Paragraph Font"/>
+    <w:uiPriority w:val="1"/>
+    <w:semiHidden/>
+    <w:unhideWhenUsed/>
+  </w:style>
+  <w:style w:type="table" w:default="1" w:styleId="TableauNormal">
+    <w:name w:val="Normal Table"/>
+    <w:uiPriority w:val="99"/>
+    <w:semiHidden/>
+    <w:unhideWhenUsed/>
+    <w:qFormat/>
+    <w:tblPr>
+      <w:tblInd w:w="0" w:type="dxa"/>
+      <w:tblCellMar>
+        <w:top w:w="0" w:type="dxa"/>
+        <w:left w:w="108" w:type="dxa"/>
+        <w:bottom w:w="0" w:type="dxa"/>
+        <w:right w:w="108" w:type="dxa"/>
+      </w:tblCellMar>
+    </w:tblPr>
+  </w:style>
+  <w:style w:type="numbering" w:default="1" w:styleId="Aucuneliste">
+    <w:name w:val="No List"/>
+    <w:uiPriority w:val="99"/>
+    <w:semiHidden/>
+    <w:unhideWhenUsed/>
+  </w:style>
+  <w:style w:type="paragraph" w:customStyle="1" w:styleId="770B87C2363A42ABB22B57931124DEE3">
+    <w:name w:val="770B87C2363A42ABB22B57931124DEE3"/>
+    <w:rsid w:val="005B13FE"/>
+  </w:style>
+  <w:style w:type="paragraph" w:customStyle="1" w:styleId="A93F8A01340449D5BD6E9EC5B6755A48">
+    <w:name w:val="A93F8A01340449D5BD6E9EC5B6755A48"/>
+    <w:rsid w:val="005B13FE"/>
+  </w:style>
+  <w:style w:type="paragraph" w:customStyle="1" w:styleId="A68D54B2BE1E4A07BCF5E5AAA75BFC02">
+    <w:name w:val="A68D54B2BE1E4A07BCF5E5AAA75BFC02"/>
+    <w:rsid w:val="005B13FE"/>
+  </w:style>
+  <w:style w:type="paragraph" w:customStyle="1" w:styleId="9783CF209DF446008CCBD94B8FDF2E9B">
+    <w:name w:val="9783CF209DF446008CCBD94B8FDF2E9B"/>
+    <w:rsid w:val="005B13FE"/>
+  </w:style>
+  <w:style w:type="paragraph" w:customStyle="1" w:styleId="1D11C979AB6746FE84D55680A29B8C2A">
+    <w:name w:val="1D11C979AB6746FE84D55680A29B8C2A"/>
+    <w:rsid w:val="005B13FE"/>
+  </w:style>
+  <w:style w:type="paragraph" w:customStyle="1" w:styleId="E4F2EABF735D4666A23C4A7978D6CB8D">
+    <w:name w:val="E4F2EABF735D4666A23C4A7978D6CB8D"/>
+    <w:rsid w:val="005B13FE"/>
+  </w:style>
+  <w:style w:type="paragraph" w:customStyle="1" w:styleId="074033B437084B80809ED91228A98F0A">
+    <w:name w:val="074033B437084B80809ED91228A98F0A"/>
+    <w:rsid w:val="005B13FE"/>
+  </w:style>
+  <w:style w:type="paragraph" w:customStyle="1" w:styleId="4BA2C66F42654803801683AE2512AC73">
+    <w:name w:val="4BA2C66F42654803801683AE2512AC73"/>
+    <w:rsid w:val="005B13FE"/>
+  </w:style>
+  <w:style w:type="paragraph" w:customStyle="1" w:styleId="A3CAB86DCE514118BA11EA7B7F963487">
+    <w:name w:val="A3CAB86DCE514118BA11EA7B7F963487"/>
+    <w:rsid w:val="005B13FE"/>
+  </w:style>
+  <w:style w:type="paragraph" w:customStyle="1" w:styleId="B8F17E43001B4C5CA2B9CC8C0E8FA084">
+    <w:name w:val="B8F17E43001B4C5CA2B9CC8C0E8FA084"/>
+    <w:rsid w:val="005B13FE"/>
+  </w:style>
+  <w:style w:type="paragraph" w:customStyle="1" w:styleId="AF738CBF6D55400F89DE28D81D89F008">
+    <w:name w:val="AF738CBF6D55400F89DE28D81D89F008"/>
+    <w:rsid w:val="005B13FE"/>
+  </w:style>
+</w:styles>
+</file>
+
+<file path=word/glossary/webSettings.xml><?xml version="1.0" encoding="utf-8"?>
+<w:webSettings xmlns:r="http://schemas.openxmlformats.org/officeDocument/2006/relationships" xmlns:w="http://schemas.openxmlformats.org/wordprocessingml/2006/main">
+  <w:optimizeForBrowser/>
+</w:webSettings>
 </file>
 
 <file path=word/theme/theme1.xml><?xml version="1.0" encoding="utf-8"?>
@@ -1128,4 +1735,35 @@
   <a:objectDefaults/>
   <a:extraClrSchemeLst/>
 </a:theme>
+</file>
+
+<file path=customXml/item1.xml><?xml version="1.0" encoding="utf-8"?>
+<CoverPageProperties xmlns="http://schemas.microsoft.com/office/2006/coverPageProps">
+  <PublishDate/>
+  <Abstract/>
+  <CompanyAddress/>
+  <CompanyPhone/>
+  <CompanyFax/>
+  <CompanyEmail/>
+</CoverPageProperties>
+</file>
+
+<file path=customXml/item2.xml><?xml version="1.0" encoding="utf-8"?>
+<b:Sources xmlns:b="http://schemas.openxmlformats.org/officeDocument/2006/bibliography" xmlns="http://schemas.openxmlformats.org/officeDocument/2006/bibliography" SelectedStyle="\APA.XSL" StyleName="APA"/>
+</file>
+
+<file path=customXml/itemProps1.xml><?xml version="1.0" encoding="utf-8"?>
+<ds:datastoreItem xmlns:ds="http://schemas.openxmlformats.org/officeDocument/2006/customXml" ds:itemID="{55AF091B-3C7A-41E3-B477-F2FDAA23CFDA}">
+  <ds:schemaRefs>
+    <ds:schemaRef ds:uri="http://schemas.microsoft.com/office/2006/coverPageProps"/>
+  </ds:schemaRefs>
+</ds:datastoreItem>
+</file>
+
+<file path=customXml/itemProps2.xml><?xml version="1.0" encoding="utf-8"?>
+<ds:datastoreItem xmlns:ds="http://schemas.openxmlformats.org/officeDocument/2006/customXml" ds:itemID="{3F5244B8-C651-403A-BD68-809B3D3F90E0}">
+  <ds:schemaRefs>
+    <ds:schemaRef ds:uri="http://schemas.openxmlformats.org/officeDocument/2006/bibliography"/>
+  </ds:schemaRefs>
+</ds:datastoreItem>
 </file>
</xml_diff>

<commit_message>
MAJ 23/04/2018 Signed-off-by: DrBlaf <chauveau.aurelien.76@gmail.com>
</commit_message>
<xml_diff>
--- a/Rapport/Benjamin/ouicmoi.docx
+++ b/Rapport/Benjamin/ouicmoi.docx
@@ -31,29 +31,71 @@
     <w:p/>
     <w:p>
       <w:pPr>
-        <w:jc w:val="center"/>
-        <w:rPr>
+        <w:rPr>
+          <w:color w:val="548DD4" w:themeColor="text2" w:themeTint="99"/>
           <w:sz w:val="48"/>
           <w:szCs w:val="48"/>
         </w:rPr>
       </w:pPr>
       <w:r>
         <w:rPr>
+          <w:color w:val="548DD4" w:themeColor="text2" w:themeTint="99"/>
           <w:sz w:val="48"/>
           <w:szCs w:val="48"/>
         </w:rPr>
         <w:lastRenderedPageBreak/>
         <w:t>Test Unitaires</w:t>
       </w:r>
-    </w:p>
-    <w:p>
-      <w:pPr>
-        <w:jc w:val="center"/>
-        <w:rPr>
+      <w:r>
+        <w:rPr>
+          <w:color w:val="548DD4" w:themeColor="text2" w:themeTint="99"/>
           <w:sz w:val="48"/>
           <w:szCs w:val="48"/>
         </w:rPr>
-      </w:pPr>
+        <w:t xml:space="preserve"> </w:t>
+      </w:r>
+    </w:p>
+    <w:p>
+      <w:pPr>
+        <w:jc w:val="center"/>
+        <w:rPr>
+          <w:sz w:val="48"/>
+          <w:szCs w:val="48"/>
+        </w:rPr>
+      </w:pPr>
+    </w:p>
+    <w:p>
+      <w:pPr>
+        <w:rPr>
+          <w:sz w:val="32"/>
+          <w:szCs w:val="32"/>
+          <w:u w:val="single"/>
+        </w:rPr>
+      </w:pPr>
+      <w:r>
+        <w:rPr>
+          <w:sz w:val="32"/>
+          <w:szCs w:val="32"/>
+          <w:u w:val="single"/>
+        </w:rPr>
+        <w:t>Capteur de luminosité:</w:t>
+      </w:r>
+      <w:r>
+        <w:rPr>
+          <w:sz w:val="32"/>
+          <w:szCs w:val="32"/>
+          <w:u w:val="single"/>
+        </w:rPr>
+        <w:t xml:space="preserve"> TSL2561</w:t>
+      </w:r>
+      <w:r>
+        <w:rPr>
+          <w:sz w:val="32"/>
+          <w:szCs w:val="32"/>
+          <w:u w:val="single"/>
+        </w:rPr>
+        <w:t xml:space="preserve"> </w:t>
+      </w:r>
     </w:p>
     <w:p>
       <w:pPr>
@@ -74,12 +116,12 @@
           <wp:anchor distT="0" distB="0" distL="114300" distR="114300" simplePos="0" relativeHeight="251658240" behindDoc="1" locked="0" layoutInCell="1" allowOverlap="1">
             <wp:simplePos x="0" y="0"/>
             <wp:positionH relativeFrom="column">
-              <wp:posOffset>3259658</wp:posOffset>
+              <wp:posOffset>304318</wp:posOffset>
             </wp:positionH>
             <wp:positionV relativeFrom="paragraph">
-              <wp:posOffset>155524</wp:posOffset>
+              <wp:posOffset>145745</wp:posOffset>
             </wp:positionV>
-            <wp:extent cx="2029206" cy="1528876"/>
+            <wp:extent cx="2029206" cy="1528877"/>
             <wp:effectExtent l="19050" t="0" r="9144" b="0"/>
             <wp:wrapNone/>
             <wp:docPr id="2" name="Image 1" descr="Résultat de recherche d'images pour &quot;TSL2561&quot;"/>
@@ -105,7 +147,7 @@
                   <pic:spPr bwMode="auto">
                     <a:xfrm>
                       <a:off x="0" y="0"/>
-                      <a:ext cx="2029206" cy="1528876"/>
+                      <a:ext cx="2029206" cy="1528877"/>
                     </a:xfrm>
                     <a:prstGeom prst="rect">
                       <a:avLst/>
@@ -124,68 +166,112 @@
           </wp:anchor>
         </w:drawing>
       </w:r>
+    </w:p>
+    <w:p>
+      <w:pPr>
+        <w:rPr>
+          <w:sz w:val="32"/>
+          <w:szCs w:val="32"/>
+          <w:u w:val="single"/>
+        </w:rPr>
+      </w:pPr>
+    </w:p>
+    <w:p>
+      <w:pPr>
+        <w:rPr>
+          <w:sz w:val="32"/>
+          <w:szCs w:val="32"/>
+          <w:u w:val="single"/>
+        </w:rPr>
+      </w:pPr>
+    </w:p>
+    <w:p>
+      <w:pPr>
+        <w:rPr>
+          <w:sz w:val="32"/>
+          <w:szCs w:val="32"/>
+          <w:u w:val="single"/>
+        </w:rPr>
+      </w:pPr>
+    </w:p>
+    <w:p>
+      <w:pPr>
+        <w:rPr>
+          <w:sz w:val="32"/>
+          <w:szCs w:val="32"/>
+          <w:u w:val="single"/>
+        </w:rPr>
+      </w:pPr>
+    </w:p>
+    <w:p>
+      <w:pPr>
+        <w:rPr>
+          <w:sz w:val="32"/>
+          <w:szCs w:val="32"/>
+          <w:u w:val="single"/>
+        </w:rPr>
+      </w:pPr>
       <w:r>
         <w:rPr>
-          <w:sz w:val="32"/>
-          <w:szCs w:val="32"/>
-          <w:u w:val="single"/>
-        </w:rPr>
-        <w:t xml:space="preserve">Capteur de luminosité: </w:t>
+          <w:noProof/>
+          <w:sz w:val="32"/>
+          <w:szCs w:val="32"/>
+          <w:u w:val="single"/>
+        </w:rPr>
+        <w:drawing>
+          <wp:anchor distT="0" distB="0" distL="114300" distR="114300" simplePos="0" relativeHeight="251662336" behindDoc="1" locked="0" layoutInCell="1" allowOverlap="1">
+            <wp:simplePos x="0" y="0"/>
+            <wp:positionH relativeFrom="column">
+              <wp:posOffset>-398145</wp:posOffset>
+            </wp:positionH>
+            <wp:positionV relativeFrom="paragraph">
+              <wp:posOffset>374015</wp:posOffset>
+            </wp:positionV>
+            <wp:extent cx="3148330" cy="1967230"/>
+            <wp:effectExtent l="19050" t="0" r="0" b="0"/>
+            <wp:wrapNone/>
+            <wp:docPr id="6" name="Image 7"/>
+            <wp:cNvGraphicFramePr>
+              <a:graphicFrameLocks xmlns:a="http://schemas.openxmlformats.org/drawingml/2006/main" noChangeAspect="1"/>
+            </wp:cNvGraphicFramePr>
+            <a:graphic xmlns:a="http://schemas.openxmlformats.org/drawingml/2006/main">
+              <a:graphicData uri="http://schemas.openxmlformats.org/drawingml/2006/picture">
+                <pic:pic xmlns:pic="http://schemas.openxmlformats.org/drawingml/2006/picture">
+                  <pic:nvPicPr>
+                    <pic:cNvPr id="0" name="Picture 7"/>
+                    <pic:cNvPicPr>
+                      <a:picLocks noChangeAspect="1" noChangeArrowheads="1"/>
+                    </pic:cNvPicPr>
+                  </pic:nvPicPr>
+                  <pic:blipFill>
+                    <a:blip r:embed="rId9"/>
+                    <a:srcRect/>
+                    <a:stretch>
+                      <a:fillRect/>
+                    </a:stretch>
+                  </pic:blipFill>
+                  <pic:spPr bwMode="auto">
+                    <a:xfrm>
+                      <a:off x="0" y="0"/>
+                      <a:ext cx="3148330" cy="1967230"/>
+                    </a:xfrm>
+                    <a:prstGeom prst="rect">
+                      <a:avLst/>
+                    </a:prstGeom>
+                    <a:noFill/>
+                    <a:ln w="9525">
+                      <a:noFill/>
+                      <a:miter lim="800000"/>
+                      <a:headEnd/>
+                      <a:tailEnd/>
+                    </a:ln>
+                  </pic:spPr>
+                </pic:pic>
+              </a:graphicData>
+            </a:graphic>
+          </wp:anchor>
+        </w:drawing>
       </w:r>
-    </w:p>
-    <w:p>
-      <w:pPr>
-        <w:rPr>
-          <w:sz w:val="32"/>
-          <w:szCs w:val="32"/>
-          <w:u w:val="single"/>
-        </w:rPr>
-      </w:pPr>
-    </w:p>
-    <w:p>
-      <w:pPr>
-        <w:rPr>
-          <w:sz w:val="32"/>
-          <w:szCs w:val="32"/>
-          <w:u w:val="single"/>
-        </w:rPr>
-      </w:pPr>
-    </w:p>
-    <w:p>
-      <w:pPr>
-        <w:rPr>
-          <w:sz w:val="32"/>
-          <w:szCs w:val="32"/>
-          <w:u w:val="single"/>
-        </w:rPr>
-      </w:pPr>
-    </w:p>
-    <w:p>
-      <w:pPr>
-        <w:rPr>
-          <w:sz w:val="32"/>
-          <w:szCs w:val="32"/>
-          <w:u w:val="single"/>
-        </w:rPr>
-      </w:pPr>
-    </w:p>
-    <w:p>
-      <w:pPr>
-        <w:rPr>
-          <w:sz w:val="32"/>
-          <w:szCs w:val="32"/>
-          <w:u w:val="single"/>
-        </w:rPr>
-      </w:pPr>
-    </w:p>
-    <w:p>
-      <w:pPr>
-        <w:rPr>
-          <w:sz w:val="32"/>
-          <w:szCs w:val="32"/>
-          <w:u w:val="single"/>
-        </w:rPr>
-      </w:pPr>
     </w:p>
     <w:p>
       <w:pPr>
@@ -337,7 +423,7 @@
                     </pic:cNvPicPr>
                   </pic:nvPicPr>
                   <pic:blipFill>
-                    <a:blip r:embed="rId9" cstate="print"/>
+                    <a:blip r:embed="rId10" cstate="print"/>
                     <a:srcRect/>
                     <a:stretch>
                       <a:fillRect/>
@@ -617,8 +703,8 @@
       </w:pPr>
     </w:p>
     <w:sectPr>
-      <w:headerReference w:type="default" r:id="rId10"/>
-      <w:footerReference w:type="default" r:id="rId11"/>
+      <w:headerReference w:type="default" r:id="rId11"/>
+      <w:footerReference w:type="default" r:id="rId12"/>
       <w:pgSz w:w="11906" w:h="16838"/>
       <w:pgMar w:top="1417" w:right="1417" w:bottom="1417" w:left="1417" w:header="708" w:footer="708" w:gutter="0"/>
       <w:cols w:space="708"/>
@@ -690,7 +776,7 @@
                         <w:noProof/>
                         <w:color w:val="FFFFFF" w:themeColor="background1"/>
                       </w:rPr>
-                      <w:t>1</w:t>
+                      <w:t>2</w:t>
                     </w:r>
                   </w:fldSimple>
                 </w:p>
@@ -1192,6 +1278,7 @@
   <w:rsids>
     <w:rsidRoot w:val="005B13FE"/>
     <w:rsid w:val="005B13FE"/>
+    <w:rsid w:val="00D363C2"/>
   </w:rsids>
   <m:mathPr>
     <m:mathFont m:val="Cambria Math"/>
@@ -1372,6 +1459,7 @@
   <w:style w:type="paragraph" w:default="1" w:styleId="Normal">
     <w:name w:val="Normal"/>
     <w:qFormat/>
+    <w:rsid w:val="00D363C2"/>
   </w:style>
   <w:style w:type="character" w:default="1" w:styleId="Policepardfaut">
     <w:name w:val="Default Paragraph Font"/>

</xml_diff>